<commit_message>
Worksheet updates, box inserts, updated controller code
</commit_message>
<xml_diff>
--- a/kit making/Component Checklist.docx
+++ b/kit making/Component Checklist.docx
@@ -412,14 +412,11 @@
           </w:tcPr>
           <w:p>
             <w:r>
-              <w:rPr>
-                <w:noProof/>
-              </w:rPr>
               <w:drawing>
-                <wp:inline distT="0" distB="0" distL="0" distR="0" wp14:anchorId="618E4DB1" wp14:editId="22644D80">
-                  <wp:extent cx="1043940" cy="784860"/>
-                  <wp:effectExtent l="0" t="0" r="3810" b="0"/>
-                  <wp:docPr id="2112394442" name="Picture 2"/>
+                <wp:inline distT="0" distB="0" distL="0" distR="0" wp14:anchorId="7D56DB5A" wp14:editId="1A1E97CE">
+                  <wp:extent cx="1015141" cy="942975"/>
+                  <wp:effectExtent l="0" t="0" r="0" b="0"/>
+                  <wp:docPr id="284732299" name="Picture 1"/>
                   <wp:cNvGraphicFramePr>
                     <a:graphicFrameLocks xmlns:a="http://schemas.openxmlformats.org/drawingml/2006/main" noChangeAspect="1"/>
                   </wp:cNvGraphicFramePr>
@@ -427,36 +424,23 @@
                     <a:graphicData uri="http://schemas.openxmlformats.org/drawingml/2006/picture">
                       <pic:pic xmlns:pic="http://schemas.openxmlformats.org/drawingml/2006/picture">
                         <pic:nvPicPr>
-                          <pic:cNvPr id="0" name="Picture 2"/>
-                          <pic:cNvPicPr>
-                            <a:picLocks noChangeAspect="1" noChangeArrowheads="1"/>
-                          </pic:cNvPicPr>
+                          <pic:cNvPr id="284732299" name=""/>
+                          <pic:cNvPicPr/>
                         </pic:nvPicPr>
                         <pic:blipFill>
-                          <a:blip r:embed="rId7" cstate="print">
-                            <a:extLst>
-                              <a:ext uri="{28A0092B-C50C-407E-A947-70E740481C1C}">
-                                <a14:useLocalDpi xmlns:a14="http://schemas.microsoft.com/office/drawing/2010/main" val="0"/>
-                              </a:ext>
-                            </a:extLst>
-                          </a:blip>
-                          <a:srcRect/>
+                          <a:blip r:embed="rId7"/>
                           <a:stretch>
                             <a:fillRect/>
                           </a:stretch>
                         </pic:blipFill>
-                        <pic:spPr bwMode="auto">
+                        <pic:spPr>
                           <a:xfrm>
                             <a:off x="0" y="0"/>
-                            <a:ext cx="1043940" cy="784860"/>
+                            <a:ext cx="1020094" cy="947576"/>
                           </a:xfrm>
                           <a:prstGeom prst="rect">
                             <a:avLst/>
                           </a:prstGeom>
-                          <a:noFill/>
-                          <a:ln>
-                            <a:noFill/>
-                          </a:ln>
                         </pic:spPr>
                       </pic:pic>
                     </a:graphicData>
@@ -479,11 +463,9 @@
             <w:r>
               <w:t>(</w:t>
             </w:r>
-            <w:proofErr w:type="spellStart"/>
-            <w:r>
-              <w:t>Kitronik</w:t>
-            </w:r>
-            <w:proofErr w:type="spellEnd"/>
+            <w:r>
+              <w:t>DF Robot</w:t>
+            </w:r>
             <w:r>
               <w:t xml:space="preserve"> Robotics Board)</w:t>
             </w:r>
@@ -1246,6 +1228,7 @@
               <w:rPr>
                 <w:noProof/>
               </w:rPr>
+              <w:lastRenderedPageBreak/>
               <w:drawing>
                 <wp:inline distT="0" distB="0" distL="0" distR="0" wp14:anchorId="497D9228" wp14:editId="234A56B6">
                   <wp:extent cx="1043940" cy="784860"/>
@@ -1352,7 +1335,6 @@
               <w:rPr>
                 <w:noProof/>
               </w:rPr>
-              <w:lastRenderedPageBreak/>
               <w:drawing>
                 <wp:inline distT="0" distB="0" distL="0" distR="0" wp14:anchorId="53EB88F1" wp14:editId="5551F686">
                   <wp:extent cx="899160" cy="676011"/>
@@ -2758,6 +2740,7 @@
               <w:rPr>
                 <w:noProof/>
               </w:rPr>
+              <w:lastRenderedPageBreak/>
               <w:drawing>
                 <wp:inline distT="0" distB="0" distL="0" distR="0" wp14:anchorId="1A62AF79" wp14:editId="64FA1FC3">
                   <wp:extent cx="598216" cy="854197"/>

</xml_diff>

<commit_message>
Added train projects and started reference
</commit_message>
<xml_diff>
--- a/kit making/Component Checklist.docx
+++ b/kit making/Component Checklist.docx
@@ -9,7 +9,6 @@
           <w:bCs/>
         </w:rPr>
       </w:pPr>
-      <w:proofErr w:type="spellStart"/>
       <w:r>
         <w:rPr>
           <w:b/>
@@ -17,7 +16,6 @@
         </w:rPr>
         <w:t>BItMake</w:t>
       </w:r>
-      <w:proofErr w:type="spellEnd"/>
       <w:r>
         <w:rPr>
           <w:b/>
@@ -79,6 +77,7 @@
                 <w:noProof/>
               </w:rPr>
             </w:pPr>
+            <w:bookmarkStart w:id="0" w:name="_Hlk197354834"/>
           </w:p>
         </w:tc>
         <w:tc>
@@ -422,13 +421,8 @@
             <w:tcW w:w="2403" w:type="dxa"/>
           </w:tcPr>
           <w:p>
-            <w:proofErr w:type="spellStart"/>
-            <w:r>
-              <w:t>Microbit</w:t>
-            </w:r>
-            <w:proofErr w:type="spellEnd"/>
-            <w:r>
-              <w:t xml:space="preserve"> V2</w:t>
+            <w:r>
+              <w:t>Microbit V2</w:t>
             </w:r>
           </w:p>
         </w:tc>
@@ -3397,6 +3391,7 @@
           <w:p/>
         </w:tc>
       </w:tr>
+      <w:bookmarkEnd w:id="0"/>
     </w:tbl>
     <w:p/>
     <w:p>
@@ -3477,8 +3472,2300 @@
         <w:br w:type="page"/>
       </w:r>
     </w:p>
+    <w:p>
+      <w:pPr>
+        <w:rPr>
+          <w:b/>
+          <w:bCs/>
+          <w:sz w:val="32"/>
+          <w:szCs w:val="32"/>
+        </w:rPr>
+      </w:pPr>
+      <w:r>
+        <w:rPr>
+          <w:b/>
+          <w:bCs/>
+          <w:sz w:val="32"/>
+          <w:szCs w:val="32"/>
+        </w:rPr>
+        <w:lastRenderedPageBreak/>
+        <w:t>Train Kit</w:t>
+      </w:r>
+      <w:r>
+        <w:rPr>
+          <w:b/>
+          <w:bCs/>
+          <w:sz w:val="32"/>
+          <w:szCs w:val="32"/>
+        </w:rPr>
+        <w:t xml:space="preserve"> Box (6 trains)</w:t>
+      </w:r>
+    </w:p>
+    <w:p>
+      <w:pPr>
+        <w:rPr>
+          <w:b/>
+          <w:bCs/>
+          <w:noProof/>
+        </w:rPr>
+        <w:sectPr>
+          <w:pgSz w:w="11906" w:h="16838"/>
+          <w:pgMar w:top="720" w:right="720" w:bottom="720" w:left="720" w:header="708" w:footer="708" w:gutter="0"/>
+          <w:cols w:space="708"/>
+          <w:docGrid w:linePitch="360"/>
+        </w:sectPr>
+      </w:pPr>
+    </w:p>
+    <w:tbl>
+      <w:tblPr>
+        <w:tblStyle w:val="TableGrid"/>
+        <w:tblW w:w="0" w:type="auto"/>
+        <w:tblLayout w:type="fixed"/>
+        <w:tblLook w:val="04A0" w:firstRow="1" w:lastRow="0" w:firstColumn="1" w:lastColumn="0" w:noHBand="0" w:noVBand="1"/>
+      </w:tblPr>
+      <w:tblGrid>
+        <w:gridCol w:w="2122"/>
+        <w:gridCol w:w="1984"/>
+        <w:gridCol w:w="763"/>
+      </w:tblGrid>
+      <w:tr>
+        <w:tc>
+          <w:tcPr>
+            <w:tcW w:w="2122" w:type="dxa"/>
+          </w:tcPr>
+          <w:p>
+            <w:pPr>
+              <w:rPr>
+                <w:b/>
+                <w:bCs/>
+                <w:noProof/>
+              </w:rPr>
+            </w:pPr>
+            <w:r>
+              <w:rPr>
+                <w:b/>
+                <w:bCs/>
+                <w:noProof/>
+              </w:rPr>
+              <w:t>Photo</w:t>
+            </w:r>
+          </w:p>
+        </w:tc>
+        <w:tc>
+          <w:tcPr>
+            <w:tcW w:w="1984" w:type="dxa"/>
+          </w:tcPr>
+          <w:p>
+            <w:pPr>
+              <w:rPr>
+                <w:b/>
+                <w:bCs/>
+              </w:rPr>
+            </w:pPr>
+            <w:r>
+              <w:rPr>
+                <w:b/>
+                <w:bCs/>
+              </w:rPr>
+              <w:t>Description</w:t>
+            </w:r>
+          </w:p>
+        </w:tc>
+        <w:tc>
+          <w:tcPr>
+            <w:tcW w:w="763" w:type="dxa"/>
+          </w:tcPr>
+          <w:p>
+            <w:pPr>
+              <w:rPr>
+                <w:b/>
+                <w:bCs/>
+              </w:rPr>
+            </w:pPr>
+            <w:r>
+              <w:rPr>
+                <w:b/>
+                <w:bCs/>
+              </w:rPr>
+              <w:t>Quantity</w:t>
+            </w:r>
+          </w:p>
+        </w:tc>
+      </w:tr>
+      <w:tr>
+        <w:tc>
+          <w:tcPr>
+            <w:tcW w:w="2122" w:type="dxa"/>
+          </w:tcPr>
+          <w:p>
+            <w:pPr>
+              <w:rPr>
+                <w:noProof/>
+              </w:rPr>
+            </w:pPr>
+            <w:r>
+              <w:rPr>
+                <w:noProof/>
+              </w:rPr>
+              <w:drawing>
+                <wp:inline distT="0" distB="0" distL="0" distR="0" wp14:anchorId="59684376" wp14:editId="682A308C">
+                  <wp:extent cx="1036320" cy="426227"/>
+                  <wp:effectExtent l="0" t="0" r="0" b="0"/>
+                  <wp:docPr id="1462016260" name="Picture 1"/>
+                  <wp:cNvGraphicFramePr>
+                    <a:graphicFrameLocks xmlns:a="http://schemas.openxmlformats.org/drawingml/2006/main" noChangeAspect="1"/>
+                  </wp:cNvGraphicFramePr>
+                  <a:graphic xmlns:a="http://schemas.openxmlformats.org/drawingml/2006/main">
+                    <a:graphicData uri="http://schemas.openxmlformats.org/drawingml/2006/picture">
+                      <pic:pic xmlns:pic="http://schemas.openxmlformats.org/drawingml/2006/picture">
+                        <pic:nvPicPr>
+                          <pic:cNvPr id="1462016260" name=""/>
+                          <pic:cNvPicPr/>
+                        </pic:nvPicPr>
+                        <pic:blipFill>
+                          <a:blip r:embed="rId31"/>
+                          <a:stretch>
+                            <a:fillRect/>
+                          </a:stretch>
+                        </pic:blipFill>
+                        <pic:spPr>
+                          <a:xfrm>
+                            <a:off x="0" y="0"/>
+                            <a:ext cx="1060100" cy="436007"/>
+                          </a:xfrm>
+                          <a:prstGeom prst="rect">
+                            <a:avLst/>
+                          </a:prstGeom>
+                        </pic:spPr>
+                      </pic:pic>
+                    </a:graphicData>
+                  </a:graphic>
+                </wp:inline>
+              </w:drawing>
+            </w:r>
+          </w:p>
+        </w:tc>
+        <w:tc>
+          <w:tcPr>
+            <w:tcW w:w="1984" w:type="dxa"/>
+          </w:tcPr>
+          <w:p>
+            <w:r>
+              <w:t>8x3 Project Board</w:t>
+            </w:r>
+          </w:p>
+        </w:tc>
+        <w:tc>
+          <w:tcPr>
+            <w:tcW w:w="763" w:type="dxa"/>
+          </w:tcPr>
+          <w:p>
+            <w:r>
+              <w:t>6</w:t>
+            </w:r>
+          </w:p>
+        </w:tc>
+      </w:tr>
+      <w:tr>
+        <w:tc>
+          <w:tcPr>
+            <w:tcW w:w="2122" w:type="dxa"/>
+          </w:tcPr>
+          <w:p>
+            <w:r>
+              <w:rPr>
+                <w:noProof/>
+              </w:rPr>
+              <w:drawing>
+                <wp:inline distT="0" distB="0" distL="0" distR="0" wp14:anchorId="0AB64C35" wp14:editId="1361D097">
+                  <wp:extent cx="750015" cy="563880"/>
+                  <wp:effectExtent l="0" t="0" r="0" b="7620"/>
+                  <wp:docPr id="1902281928" name="Picture 1" descr="A pair of black and green electronic components&#10;&#10;AI-generated content may be incorrect."/>
+                  <wp:cNvGraphicFramePr>
+                    <a:graphicFrameLocks xmlns:a="http://schemas.openxmlformats.org/drawingml/2006/main" noChangeAspect="1"/>
+                  </wp:cNvGraphicFramePr>
+                  <a:graphic xmlns:a="http://schemas.openxmlformats.org/drawingml/2006/main">
+                    <a:graphicData uri="http://schemas.openxmlformats.org/drawingml/2006/picture">
+                      <pic:pic xmlns:pic="http://schemas.openxmlformats.org/drawingml/2006/picture">
+                        <pic:nvPicPr>
+                          <pic:cNvPr id="1902281928" name="Picture 1" descr="A pair of black and green electronic components&#10;&#10;AI-generated content may be incorrect."/>
+                          <pic:cNvPicPr>
+                            <a:picLocks noChangeAspect="1" noChangeArrowheads="1"/>
+                          </pic:cNvPicPr>
+                        </pic:nvPicPr>
+                        <pic:blipFill>
+                          <a:blip r:embed="rId7" cstate="print">
+                            <a:extLst>
+                              <a:ext uri="{28A0092B-C50C-407E-A947-70E740481C1C}">
+                                <a14:useLocalDpi xmlns:a14="http://schemas.microsoft.com/office/drawing/2010/main" val="0"/>
+                              </a:ext>
+                            </a:extLst>
+                          </a:blip>
+                          <a:srcRect/>
+                          <a:stretch>
+                            <a:fillRect/>
+                          </a:stretch>
+                        </pic:blipFill>
+                        <pic:spPr bwMode="auto">
+                          <a:xfrm>
+                            <a:off x="0" y="0"/>
+                            <a:ext cx="752175" cy="565504"/>
+                          </a:xfrm>
+                          <a:prstGeom prst="rect">
+                            <a:avLst/>
+                          </a:prstGeom>
+                          <a:noFill/>
+                          <a:ln>
+                            <a:noFill/>
+                          </a:ln>
+                        </pic:spPr>
+                      </pic:pic>
+                    </a:graphicData>
+                  </a:graphic>
+                </wp:inline>
+              </w:drawing>
+            </w:r>
+          </w:p>
+        </w:tc>
+        <w:tc>
+          <w:tcPr>
+            <w:tcW w:w="1984" w:type="dxa"/>
+          </w:tcPr>
+          <w:p>
+            <w:r>
+              <w:t>Microbit V2</w:t>
+            </w:r>
+            <w:r>
+              <w:t xml:space="preserve"> (6 for trains, 1 for signal)</w:t>
+            </w:r>
+          </w:p>
+        </w:tc>
+        <w:tc>
+          <w:tcPr>
+            <w:tcW w:w="763" w:type="dxa"/>
+          </w:tcPr>
+          <w:p>
+            <w:r>
+              <w:t>7</w:t>
+            </w:r>
+          </w:p>
+        </w:tc>
+      </w:tr>
+      <w:tr>
+        <w:tc>
+          <w:tcPr>
+            <w:tcW w:w="2122" w:type="dxa"/>
+          </w:tcPr>
+          <w:p>
+            <w:r>
+              <w:rPr>
+                <w:noProof/>
+              </w:rPr>
+              <w:drawing>
+                <wp:inline distT="0" distB="0" distL="0" distR="0" wp14:anchorId="34B6FDAF" wp14:editId="17380439">
+                  <wp:extent cx="708660" cy="658281"/>
+                  <wp:effectExtent l="0" t="0" r="0" b="8890"/>
+                  <wp:docPr id="1375084675" name="Picture 1" descr="A black circuit board with green and red buttons&#10;&#10;AI-generated content may be incorrect."/>
+                  <wp:cNvGraphicFramePr>
+                    <a:graphicFrameLocks xmlns:a="http://schemas.openxmlformats.org/drawingml/2006/main" noChangeAspect="1"/>
+                  </wp:cNvGraphicFramePr>
+                  <a:graphic xmlns:a="http://schemas.openxmlformats.org/drawingml/2006/main">
+                    <a:graphicData uri="http://schemas.openxmlformats.org/drawingml/2006/picture">
+                      <pic:pic xmlns:pic="http://schemas.openxmlformats.org/drawingml/2006/picture">
+                        <pic:nvPicPr>
+                          <pic:cNvPr id="1375084675" name="Picture 1" descr="A black circuit board with green and red buttons&#10;&#10;AI-generated content may be incorrect."/>
+                          <pic:cNvPicPr/>
+                        </pic:nvPicPr>
+                        <pic:blipFill>
+                          <a:blip r:embed="rId8"/>
+                          <a:stretch>
+                            <a:fillRect/>
+                          </a:stretch>
+                        </pic:blipFill>
+                        <pic:spPr>
+                          <a:xfrm>
+                            <a:off x="0" y="0"/>
+                            <a:ext cx="715954" cy="665056"/>
+                          </a:xfrm>
+                          <a:prstGeom prst="rect">
+                            <a:avLst/>
+                          </a:prstGeom>
+                        </pic:spPr>
+                      </pic:pic>
+                    </a:graphicData>
+                  </a:graphic>
+                </wp:inline>
+              </w:drawing>
+            </w:r>
+          </w:p>
+        </w:tc>
+        <w:tc>
+          <w:tcPr>
+            <w:tcW w:w="1984" w:type="dxa"/>
+          </w:tcPr>
+          <w:p>
+            <w:r>
+              <w:t xml:space="preserve">Motor Controller Board </w:t>
+            </w:r>
+          </w:p>
+          <w:p/>
+        </w:tc>
+        <w:tc>
+          <w:tcPr>
+            <w:tcW w:w="763" w:type="dxa"/>
+          </w:tcPr>
+          <w:p>
+            <w:r>
+              <w:t>6</w:t>
+            </w:r>
+          </w:p>
+        </w:tc>
+      </w:tr>
+      <w:tr>
+        <w:tc>
+          <w:tcPr>
+            <w:tcW w:w="2122" w:type="dxa"/>
+          </w:tcPr>
+          <w:p>
+            <w:r>
+              <w:rPr>
+                <w:noProof/>
+              </w:rPr>
+              <w:drawing>
+                <wp:inline distT="0" distB="0" distL="0" distR="0" wp14:anchorId="3B8C8B1B" wp14:editId="000F00A8">
+                  <wp:extent cx="906780" cy="527131"/>
+                  <wp:effectExtent l="0" t="0" r="7620" b="6350"/>
+                  <wp:docPr id="1138097537" name="Picture 1"/>
+                  <wp:cNvGraphicFramePr>
+                    <a:graphicFrameLocks xmlns:a="http://schemas.openxmlformats.org/drawingml/2006/main" noChangeAspect="1"/>
+                  </wp:cNvGraphicFramePr>
+                  <a:graphic xmlns:a="http://schemas.openxmlformats.org/drawingml/2006/main">
+                    <a:graphicData uri="http://schemas.openxmlformats.org/drawingml/2006/picture">
+                      <pic:pic xmlns:pic="http://schemas.openxmlformats.org/drawingml/2006/picture">
+                        <pic:nvPicPr>
+                          <pic:cNvPr id="1138097537" name=""/>
+                          <pic:cNvPicPr/>
+                        </pic:nvPicPr>
+                        <pic:blipFill>
+                          <a:blip r:embed="rId32"/>
+                          <a:stretch>
+                            <a:fillRect/>
+                          </a:stretch>
+                        </pic:blipFill>
+                        <pic:spPr>
+                          <a:xfrm>
+                            <a:off x="0" y="0"/>
+                            <a:ext cx="910071" cy="529044"/>
+                          </a:xfrm>
+                          <a:prstGeom prst="rect">
+                            <a:avLst/>
+                          </a:prstGeom>
+                        </pic:spPr>
+                      </pic:pic>
+                    </a:graphicData>
+                  </a:graphic>
+                </wp:inline>
+              </w:drawing>
+            </w:r>
+          </w:p>
+        </w:tc>
+        <w:tc>
+          <w:tcPr>
+            <w:tcW w:w="1984" w:type="dxa"/>
+          </w:tcPr>
+          <w:p>
+            <w:r>
+              <w:t>3AA Battery Box</w:t>
+            </w:r>
+          </w:p>
+        </w:tc>
+        <w:tc>
+          <w:tcPr>
+            <w:tcW w:w="763" w:type="dxa"/>
+          </w:tcPr>
+          <w:p>
+            <w:r>
+              <w:t>6</w:t>
+            </w:r>
+          </w:p>
+        </w:tc>
+      </w:tr>
+      <w:tr>
+        <w:tc>
+          <w:tcPr>
+            <w:tcW w:w="2122" w:type="dxa"/>
+          </w:tcPr>
+          <w:p>
+            <w:pPr>
+              <w:rPr>
+                <w:noProof/>
+              </w:rPr>
+            </w:pPr>
+            <w:r>
+              <w:rPr>
+                <w:noProof/>
+              </w:rPr>
+              <w:drawing>
+                <wp:inline distT="0" distB="0" distL="0" distR="0" wp14:anchorId="2E3FB09F" wp14:editId="5C67A145">
+                  <wp:extent cx="883920" cy="664553"/>
+                  <wp:effectExtent l="0" t="0" r="0" b="2540"/>
+                  <wp:docPr id="1625807981" name="Picture 28" descr="A close-up of a cable&#10;&#10;Description automatically generated"/>
+                  <wp:cNvGraphicFramePr>
+                    <a:graphicFrameLocks xmlns:a="http://schemas.openxmlformats.org/drawingml/2006/main" noChangeAspect="1"/>
+                  </wp:cNvGraphicFramePr>
+                  <a:graphic xmlns:a="http://schemas.openxmlformats.org/drawingml/2006/main">
+                    <a:graphicData uri="http://schemas.openxmlformats.org/drawingml/2006/picture">
+                      <pic:pic xmlns:pic="http://schemas.openxmlformats.org/drawingml/2006/picture">
+                        <pic:nvPicPr>
+                          <pic:cNvPr id="2015624036" name="Picture 28" descr="A close-up of a cable&#10;&#10;Description automatically generated"/>
+                          <pic:cNvPicPr>
+                            <a:picLocks noChangeAspect="1" noChangeArrowheads="1"/>
+                          </pic:cNvPicPr>
+                        </pic:nvPicPr>
+                        <pic:blipFill>
+                          <a:blip r:embed="rId12" cstate="print">
+                            <a:extLst>
+                              <a:ext uri="{28A0092B-C50C-407E-A947-70E740481C1C}">
+                                <a14:useLocalDpi xmlns:a14="http://schemas.microsoft.com/office/drawing/2010/main" val="0"/>
+                              </a:ext>
+                            </a:extLst>
+                          </a:blip>
+                          <a:srcRect/>
+                          <a:stretch>
+                            <a:fillRect/>
+                          </a:stretch>
+                        </pic:blipFill>
+                        <pic:spPr bwMode="auto">
+                          <a:xfrm>
+                            <a:off x="0" y="0"/>
+                            <a:ext cx="887815" cy="667482"/>
+                          </a:xfrm>
+                          <a:prstGeom prst="rect">
+                            <a:avLst/>
+                          </a:prstGeom>
+                          <a:noFill/>
+                          <a:ln>
+                            <a:noFill/>
+                          </a:ln>
+                        </pic:spPr>
+                      </pic:pic>
+                    </a:graphicData>
+                  </a:graphic>
+                </wp:inline>
+              </w:drawing>
+            </w:r>
+          </w:p>
+        </w:tc>
+        <w:tc>
+          <w:tcPr>
+            <w:tcW w:w="1984" w:type="dxa"/>
+          </w:tcPr>
+          <w:p>
+            <w:r>
+              <w:t>USB Cable</w:t>
+            </w:r>
+          </w:p>
+        </w:tc>
+        <w:tc>
+          <w:tcPr>
+            <w:tcW w:w="763" w:type="dxa"/>
+          </w:tcPr>
+          <w:p>
+            <w:r>
+              <w:t>6</w:t>
+            </w:r>
+          </w:p>
+        </w:tc>
+      </w:tr>
+      <w:tr>
+        <w:tc>
+          <w:tcPr>
+            <w:tcW w:w="2122" w:type="dxa"/>
+          </w:tcPr>
+          <w:p>
+            <w:pPr>
+              <w:rPr>
+                <w:noProof/>
+              </w:rPr>
+            </w:pPr>
+            <w:r>
+              <w:rPr>
+                <w:noProof/>
+              </w:rPr>
+              <w:drawing>
+                <wp:inline distT="0" distB="0" distL="0" distR="0" wp14:anchorId="0EA2C849" wp14:editId="15EA416F">
+                  <wp:extent cx="899160" cy="676011"/>
+                  <wp:effectExtent l="0" t="0" r="0" b="0"/>
+                  <wp:docPr id="839499498" name="Picture 29" descr="A group of white nuts&#10;&#10;Description automatically generated"/>
+                  <wp:cNvGraphicFramePr>
+                    <a:graphicFrameLocks xmlns:a="http://schemas.openxmlformats.org/drawingml/2006/main" noChangeAspect="1"/>
+                  </wp:cNvGraphicFramePr>
+                  <a:graphic xmlns:a="http://schemas.openxmlformats.org/drawingml/2006/main">
+                    <a:graphicData uri="http://schemas.openxmlformats.org/drawingml/2006/picture">
+                      <pic:pic xmlns:pic="http://schemas.openxmlformats.org/drawingml/2006/picture">
+                        <pic:nvPicPr>
+                          <pic:cNvPr id="1282407381" name="Picture 29" descr="A group of white nuts&#10;&#10;Description automatically generated"/>
+                          <pic:cNvPicPr>
+                            <a:picLocks noChangeAspect="1" noChangeArrowheads="1"/>
+                          </pic:cNvPicPr>
+                        </pic:nvPicPr>
+                        <pic:blipFill>
+                          <a:blip r:embed="rId13" cstate="print">
+                            <a:extLst>
+                              <a:ext uri="{28A0092B-C50C-407E-A947-70E740481C1C}">
+                                <a14:useLocalDpi xmlns:a14="http://schemas.microsoft.com/office/drawing/2010/main" val="0"/>
+                              </a:ext>
+                            </a:extLst>
+                          </a:blip>
+                          <a:srcRect/>
+                          <a:stretch>
+                            <a:fillRect/>
+                          </a:stretch>
+                        </pic:blipFill>
+                        <pic:spPr bwMode="auto">
+                          <a:xfrm>
+                            <a:off x="0" y="0"/>
+                            <a:ext cx="901824" cy="678014"/>
+                          </a:xfrm>
+                          <a:prstGeom prst="rect">
+                            <a:avLst/>
+                          </a:prstGeom>
+                          <a:noFill/>
+                          <a:ln>
+                            <a:noFill/>
+                          </a:ln>
+                        </pic:spPr>
+                      </pic:pic>
+                    </a:graphicData>
+                  </a:graphic>
+                </wp:inline>
+              </w:drawing>
+            </w:r>
+          </w:p>
+        </w:tc>
+        <w:tc>
+          <w:tcPr>
+            <w:tcW w:w="1984" w:type="dxa"/>
+          </w:tcPr>
+          <w:p>
+            <w:r>
+              <w:t>Nylon Nuts</w:t>
+            </w:r>
+          </w:p>
+        </w:tc>
+        <w:tc>
+          <w:tcPr>
+            <w:tcW w:w="763" w:type="dxa"/>
+          </w:tcPr>
+          <w:p>
+            <w:r>
+              <w:t>30</w:t>
+            </w:r>
+          </w:p>
+        </w:tc>
+      </w:tr>
+      <w:tr>
+        <w:tc>
+          <w:tcPr>
+            <w:tcW w:w="2122" w:type="dxa"/>
+          </w:tcPr>
+          <w:p>
+            <w:r>
+              <w:rPr>
+                <w:noProof/>
+              </w:rPr>
+              <w:drawing>
+                <wp:inline distT="0" distB="0" distL="0" distR="0" wp14:anchorId="4E0E56DE" wp14:editId="2D1B70F0">
+                  <wp:extent cx="1192911" cy="769620"/>
+                  <wp:effectExtent l="0" t="0" r="7620" b="0"/>
+                  <wp:docPr id="1803567144" name="Picture 1"/>
+                  <wp:cNvGraphicFramePr>
+                    <a:graphicFrameLocks xmlns:a="http://schemas.openxmlformats.org/drawingml/2006/main" noChangeAspect="1"/>
+                  </wp:cNvGraphicFramePr>
+                  <a:graphic xmlns:a="http://schemas.openxmlformats.org/drawingml/2006/main">
+                    <a:graphicData uri="http://schemas.openxmlformats.org/drawingml/2006/picture">
+                      <pic:pic xmlns:pic="http://schemas.openxmlformats.org/drawingml/2006/picture">
+                        <pic:nvPicPr>
+                          <pic:cNvPr id="1803567144" name=""/>
+                          <pic:cNvPicPr/>
+                        </pic:nvPicPr>
+                        <pic:blipFill>
+                          <a:blip r:embed="rId33"/>
+                          <a:stretch>
+                            <a:fillRect/>
+                          </a:stretch>
+                        </pic:blipFill>
+                        <pic:spPr>
+                          <a:xfrm>
+                            <a:off x="0" y="0"/>
+                            <a:ext cx="1200745" cy="774674"/>
+                          </a:xfrm>
+                          <a:prstGeom prst="rect">
+                            <a:avLst/>
+                          </a:prstGeom>
+                        </pic:spPr>
+                      </pic:pic>
+                    </a:graphicData>
+                  </a:graphic>
+                </wp:inline>
+              </w:drawing>
+            </w:r>
+          </w:p>
+        </w:tc>
+        <w:tc>
+          <w:tcPr>
+            <w:tcW w:w="1984" w:type="dxa"/>
+          </w:tcPr>
+          <w:p>
+            <w:r>
+              <w:t xml:space="preserve"> TT Motor with holder (new version with long bolt)</w:t>
+            </w:r>
+          </w:p>
+        </w:tc>
+        <w:tc>
+          <w:tcPr>
+            <w:tcW w:w="763" w:type="dxa"/>
+          </w:tcPr>
+          <w:p>
+            <w:r>
+              <w:t>6</w:t>
+            </w:r>
+          </w:p>
+        </w:tc>
+      </w:tr>
+      <w:tr>
+        <w:tc>
+          <w:tcPr>
+            <w:tcW w:w="2122" w:type="dxa"/>
+          </w:tcPr>
+          <w:p>
+            <w:r>
+              <w:rPr>
+                <w:noProof/>
+              </w:rPr>
+              <w:drawing>
+                <wp:inline distT="0" distB="0" distL="0" distR="0" wp14:anchorId="0BE30D23" wp14:editId="718E68C3">
+                  <wp:extent cx="1043940" cy="622951"/>
+                  <wp:effectExtent l="0" t="0" r="3810" b="5715"/>
+                  <wp:docPr id="1125974396" name="Picture 1"/>
+                  <wp:cNvGraphicFramePr>
+                    <a:graphicFrameLocks xmlns:a="http://schemas.openxmlformats.org/drawingml/2006/main" noChangeAspect="1"/>
+                  </wp:cNvGraphicFramePr>
+                  <a:graphic xmlns:a="http://schemas.openxmlformats.org/drawingml/2006/main">
+                    <a:graphicData uri="http://schemas.openxmlformats.org/drawingml/2006/picture">
+                      <pic:pic xmlns:pic="http://schemas.openxmlformats.org/drawingml/2006/picture">
+                        <pic:nvPicPr>
+                          <pic:cNvPr id="1125974396" name=""/>
+                          <pic:cNvPicPr/>
+                        </pic:nvPicPr>
+                        <pic:blipFill>
+                          <a:blip r:embed="rId34"/>
+                          <a:stretch>
+                            <a:fillRect/>
+                          </a:stretch>
+                        </pic:blipFill>
+                        <pic:spPr>
+                          <a:xfrm>
+                            <a:off x="0" y="0"/>
+                            <a:ext cx="1055671" cy="629951"/>
+                          </a:xfrm>
+                          <a:prstGeom prst="rect">
+                            <a:avLst/>
+                          </a:prstGeom>
+                        </pic:spPr>
+                      </pic:pic>
+                    </a:graphicData>
+                  </a:graphic>
+                </wp:inline>
+              </w:drawing>
+            </w:r>
+          </w:p>
+        </w:tc>
+        <w:tc>
+          <w:tcPr>
+            <w:tcW w:w="1984" w:type="dxa"/>
+          </w:tcPr>
+          <w:p>
+            <w:r>
+              <w:t>Spacers for TT motor</w:t>
+            </w:r>
+          </w:p>
+        </w:tc>
+        <w:tc>
+          <w:tcPr>
+            <w:tcW w:w="763" w:type="dxa"/>
+          </w:tcPr>
+          <w:p>
+            <w:r>
+              <w:t>6</w:t>
+            </w:r>
+          </w:p>
+        </w:tc>
+      </w:tr>
+      <w:tr>
+        <w:tc>
+          <w:tcPr>
+            <w:tcW w:w="2122" w:type="dxa"/>
+          </w:tcPr>
+          <w:p>
+            <w:pPr>
+              <w:rPr>
+                <w:noProof/>
+              </w:rPr>
+            </w:pPr>
+            <w:r>
+              <w:rPr>
+                <w:noProof/>
+              </w:rPr>
+              <w:drawing>
+                <wp:inline distT="0" distB="0" distL="0" distR="0" wp14:anchorId="7F4BA93F" wp14:editId="34587044">
+                  <wp:extent cx="698786" cy="769550"/>
+                  <wp:effectExtent l="2857" t="0" r="9208" b="9207"/>
+                  <wp:docPr id="710054048" name="Picture 1"/>
+                  <wp:cNvGraphicFramePr>
+                    <a:graphicFrameLocks xmlns:a="http://schemas.openxmlformats.org/drawingml/2006/main" noChangeAspect="1"/>
+                  </wp:cNvGraphicFramePr>
+                  <a:graphic xmlns:a="http://schemas.openxmlformats.org/drawingml/2006/main">
+                    <a:graphicData uri="http://schemas.openxmlformats.org/drawingml/2006/picture">
+                      <pic:pic xmlns:pic="http://schemas.openxmlformats.org/drawingml/2006/picture">
+                        <pic:nvPicPr>
+                          <pic:cNvPr id="710054048" name=""/>
+                          <pic:cNvPicPr/>
+                        </pic:nvPicPr>
+                        <pic:blipFill>
+                          <a:blip r:embed="rId35"/>
+                          <a:stretch>
+                            <a:fillRect/>
+                          </a:stretch>
+                        </pic:blipFill>
+                        <pic:spPr>
+                          <a:xfrm rot="16200000">
+                            <a:off x="0" y="0"/>
+                            <a:ext cx="705194" cy="776607"/>
+                          </a:xfrm>
+                          <a:prstGeom prst="rect">
+                            <a:avLst/>
+                          </a:prstGeom>
+                        </pic:spPr>
+                      </pic:pic>
+                    </a:graphicData>
+                  </a:graphic>
+                </wp:inline>
+              </w:drawing>
+            </w:r>
+          </w:p>
+        </w:tc>
+        <w:tc>
+          <w:tcPr>
+            <w:tcW w:w="1984" w:type="dxa"/>
+          </w:tcPr>
+          <w:p>
+            <w:r>
+              <w:t>Free wheel holder</w:t>
+            </w:r>
+          </w:p>
+        </w:tc>
+        <w:tc>
+          <w:tcPr>
+            <w:tcW w:w="763" w:type="dxa"/>
+          </w:tcPr>
+          <w:p>
+            <w:r>
+              <w:t>6</w:t>
+            </w:r>
+          </w:p>
+        </w:tc>
+      </w:tr>
+      <w:tr>
+        <w:tc>
+          <w:tcPr>
+            <w:tcW w:w="2122" w:type="dxa"/>
+          </w:tcPr>
+          <w:p>
+            <w:pPr>
+              <w:rPr>
+                <w:noProof/>
+              </w:rPr>
+            </w:pPr>
+            <w:r>
+              <w:rPr>
+                <w:noProof/>
+              </w:rPr>
+              <w:drawing>
+                <wp:inline distT="0" distB="0" distL="0" distR="0" wp14:anchorId="23B39A55" wp14:editId="7256B356">
+                  <wp:extent cx="1164946" cy="746760"/>
+                  <wp:effectExtent l="0" t="0" r="0" b="0"/>
+                  <wp:docPr id="2106380277" name="Picture 1"/>
+                  <wp:cNvGraphicFramePr>
+                    <a:graphicFrameLocks xmlns:a="http://schemas.openxmlformats.org/drawingml/2006/main" noChangeAspect="1"/>
+                  </wp:cNvGraphicFramePr>
+                  <a:graphic xmlns:a="http://schemas.openxmlformats.org/drawingml/2006/main">
+                    <a:graphicData uri="http://schemas.openxmlformats.org/drawingml/2006/picture">
+                      <pic:pic xmlns:pic="http://schemas.openxmlformats.org/drawingml/2006/picture">
+                        <pic:nvPicPr>
+                          <pic:cNvPr id="2106380277" name=""/>
+                          <pic:cNvPicPr/>
+                        </pic:nvPicPr>
+                        <pic:blipFill>
+                          <a:blip r:embed="rId36"/>
+                          <a:stretch>
+                            <a:fillRect/>
+                          </a:stretch>
+                        </pic:blipFill>
+                        <pic:spPr>
+                          <a:xfrm>
+                            <a:off x="0" y="0"/>
+                            <a:ext cx="1168389" cy="748967"/>
+                          </a:xfrm>
+                          <a:prstGeom prst="rect">
+                            <a:avLst/>
+                          </a:prstGeom>
+                        </pic:spPr>
+                      </pic:pic>
+                    </a:graphicData>
+                  </a:graphic>
+                </wp:inline>
+              </w:drawing>
+            </w:r>
+          </w:p>
+        </w:tc>
+        <w:tc>
+          <w:tcPr>
+            <w:tcW w:w="1984" w:type="dxa"/>
+          </w:tcPr>
+          <w:p>
+            <w:r>
+              <w:t>Free wheel spacer</w:t>
+            </w:r>
+          </w:p>
+        </w:tc>
+        <w:tc>
+          <w:tcPr>
+            <w:tcW w:w="763" w:type="dxa"/>
+          </w:tcPr>
+          <w:p>
+            <w:r>
+              <w:t>6</w:t>
+            </w:r>
+          </w:p>
+        </w:tc>
+      </w:tr>
+      <w:tr>
+        <w:tc>
+          <w:tcPr>
+            <w:tcW w:w="2122" w:type="dxa"/>
+          </w:tcPr>
+          <w:p>
+            <w:pPr>
+              <w:rPr>
+                <w:noProof/>
+              </w:rPr>
+            </w:pPr>
+            <w:r>
+              <w:rPr>
+                <w:noProof/>
+              </w:rPr>
+              <w:drawing>
+                <wp:inline distT="0" distB="0" distL="0" distR="0" wp14:anchorId="723992B1" wp14:editId="7E55E953">
+                  <wp:extent cx="792480" cy="644832"/>
+                  <wp:effectExtent l="0" t="0" r="7620" b="3175"/>
+                  <wp:docPr id="1984886175" name="Picture 1"/>
+                  <wp:cNvGraphicFramePr>
+                    <a:graphicFrameLocks xmlns:a="http://schemas.openxmlformats.org/drawingml/2006/main" noChangeAspect="1"/>
+                  </wp:cNvGraphicFramePr>
+                  <a:graphic xmlns:a="http://schemas.openxmlformats.org/drawingml/2006/main">
+                    <a:graphicData uri="http://schemas.openxmlformats.org/drawingml/2006/picture">
+                      <pic:pic xmlns:pic="http://schemas.openxmlformats.org/drawingml/2006/picture">
+                        <pic:nvPicPr>
+                          <pic:cNvPr id="1984886175" name=""/>
+                          <pic:cNvPicPr/>
+                        </pic:nvPicPr>
+                        <pic:blipFill>
+                          <a:blip r:embed="rId37"/>
+                          <a:stretch>
+                            <a:fillRect/>
+                          </a:stretch>
+                        </pic:blipFill>
+                        <pic:spPr>
+                          <a:xfrm>
+                            <a:off x="0" y="0"/>
+                            <a:ext cx="803722" cy="653979"/>
+                          </a:xfrm>
+                          <a:prstGeom prst="rect">
+                            <a:avLst/>
+                          </a:prstGeom>
+                        </pic:spPr>
+                      </pic:pic>
+                    </a:graphicData>
+                  </a:graphic>
+                </wp:inline>
+              </w:drawing>
+            </w:r>
+          </w:p>
+        </w:tc>
+        <w:tc>
+          <w:tcPr>
+            <w:tcW w:w="1984" w:type="dxa"/>
+          </w:tcPr>
+          <w:p>
+            <w:r>
+              <w:t>Motor wheel</w:t>
+            </w:r>
+          </w:p>
+        </w:tc>
+        <w:tc>
+          <w:tcPr>
+            <w:tcW w:w="763" w:type="dxa"/>
+          </w:tcPr>
+          <w:p>
+            <w:r>
+              <w:t>12</w:t>
+            </w:r>
+          </w:p>
+        </w:tc>
+      </w:tr>
+      <w:tr>
+        <w:tc>
+          <w:tcPr>
+            <w:tcW w:w="2122" w:type="dxa"/>
+          </w:tcPr>
+          <w:p>
+            <w:pPr>
+              <w:rPr>
+                <w:noProof/>
+              </w:rPr>
+            </w:pPr>
+            <w:r>
+              <w:rPr>
+                <w:noProof/>
+              </w:rPr>
+              <w:drawing>
+                <wp:inline distT="0" distB="0" distL="0" distR="0" wp14:anchorId="7D9D0394" wp14:editId="0B9F346A">
+                  <wp:extent cx="937260" cy="735488"/>
+                  <wp:effectExtent l="0" t="0" r="0" b="7620"/>
+                  <wp:docPr id="559225884" name="Picture 1"/>
+                  <wp:cNvGraphicFramePr>
+                    <a:graphicFrameLocks xmlns:a="http://schemas.openxmlformats.org/drawingml/2006/main" noChangeAspect="1"/>
+                  </wp:cNvGraphicFramePr>
+                  <a:graphic xmlns:a="http://schemas.openxmlformats.org/drawingml/2006/main">
+                    <a:graphicData uri="http://schemas.openxmlformats.org/drawingml/2006/picture">
+                      <pic:pic xmlns:pic="http://schemas.openxmlformats.org/drawingml/2006/picture">
+                        <pic:nvPicPr>
+                          <pic:cNvPr id="559225884" name=""/>
+                          <pic:cNvPicPr/>
+                        </pic:nvPicPr>
+                        <pic:blipFill>
+                          <a:blip r:embed="rId38"/>
+                          <a:stretch>
+                            <a:fillRect/>
+                          </a:stretch>
+                        </pic:blipFill>
+                        <pic:spPr>
+                          <a:xfrm>
+                            <a:off x="0" y="0"/>
+                            <a:ext cx="944892" cy="741477"/>
+                          </a:xfrm>
+                          <a:prstGeom prst="rect">
+                            <a:avLst/>
+                          </a:prstGeom>
+                        </pic:spPr>
+                      </pic:pic>
+                    </a:graphicData>
+                  </a:graphic>
+                </wp:inline>
+              </w:drawing>
+            </w:r>
+          </w:p>
+        </w:tc>
+        <w:tc>
+          <w:tcPr>
+            <w:tcW w:w="1984" w:type="dxa"/>
+          </w:tcPr>
+          <w:p>
+            <w:r>
+              <w:t>Free wheel</w:t>
+            </w:r>
+          </w:p>
+        </w:tc>
+        <w:tc>
+          <w:tcPr>
+            <w:tcW w:w="763" w:type="dxa"/>
+          </w:tcPr>
+          <w:p>
+            <w:r>
+              <w:t>12</w:t>
+            </w:r>
+          </w:p>
+        </w:tc>
+      </w:tr>
+      <w:tr>
+        <w:tc>
+          <w:tcPr>
+            <w:tcW w:w="2122" w:type="dxa"/>
+          </w:tcPr>
+          <w:p>
+            <w:pPr>
+              <w:rPr>
+                <w:noProof/>
+              </w:rPr>
+            </w:pPr>
+            <w:r>
+              <w:rPr>
+                <w:noProof/>
+              </w:rPr>
+              <w:drawing>
+                <wp:inline distT="0" distB="0" distL="0" distR="0" wp14:anchorId="5ADFD8C4" wp14:editId="588BAEF1">
+                  <wp:extent cx="1036320" cy="280008"/>
+                  <wp:effectExtent l="0" t="0" r="0" b="6350"/>
+                  <wp:docPr id="835023588" name="Picture 1"/>
+                  <wp:cNvGraphicFramePr>
+                    <a:graphicFrameLocks xmlns:a="http://schemas.openxmlformats.org/drawingml/2006/main" noChangeAspect="1"/>
+                  </wp:cNvGraphicFramePr>
+                  <a:graphic xmlns:a="http://schemas.openxmlformats.org/drawingml/2006/main">
+                    <a:graphicData uri="http://schemas.openxmlformats.org/drawingml/2006/picture">
+                      <pic:pic xmlns:pic="http://schemas.openxmlformats.org/drawingml/2006/picture">
+                        <pic:nvPicPr>
+                          <pic:cNvPr id="835023588" name=""/>
+                          <pic:cNvPicPr/>
+                        </pic:nvPicPr>
+                        <pic:blipFill>
+                          <a:blip r:embed="rId39"/>
+                          <a:stretch>
+                            <a:fillRect/>
+                          </a:stretch>
+                        </pic:blipFill>
+                        <pic:spPr>
+                          <a:xfrm>
+                            <a:off x="0" y="0"/>
+                            <a:ext cx="1054042" cy="284796"/>
+                          </a:xfrm>
+                          <a:prstGeom prst="rect">
+                            <a:avLst/>
+                          </a:prstGeom>
+                        </pic:spPr>
+                      </pic:pic>
+                    </a:graphicData>
+                  </a:graphic>
+                </wp:inline>
+              </w:drawing>
+            </w:r>
+          </w:p>
+        </w:tc>
+        <w:tc>
+          <w:tcPr>
+            <w:tcW w:w="1984" w:type="dxa"/>
+          </w:tcPr>
+          <w:p>
+            <w:r>
+              <w:t>Wooden rod for freewheel</w:t>
+            </w:r>
+          </w:p>
+        </w:tc>
+        <w:tc>
+          <w:tcPr>
+            <w:tcW w:w="763" w:type="dxa"/>
+          </w:tcPr>
+          <w:p>
+            <w:r>
+              <w:t xml:space="preserve">6 + </w:t>
+            </w:r>
+            <w:r>
+              <w:rPr>
+                <w:sz w:val="16"/>
+                <w:szCs w:val="16"/>
+              </w:rPr>
+              <w:t>spares</w:t>
+            </w:r>
+          </w:p>
+        </w:tc>
+      </w:tr>
+      <w:tr>
+        <w:tc>
+          <w:tcPr>
+            <w:tcW w:w="2122" w:type="dxa"/>
+          </w:tcPr>
+          <w:p>
+            <w:pPr>
+              <w:rPr>
+                <w:noProof/>
+              </w:rPr>
+            </w:pPr>
+            <w:r>
+              <w:rPr>
+                <w:noProof/>
+              </w:rPr>
+              <w:drawing>
+                <wp:inline distT="0" distB="0" distL="0" distR="0" wp14:anchorId="3B82C72F" wp14:editId="23202F64">
+                  <wp:extent cx="737870" cy="643673"/>
+                  <wp:effectExtent l="0" t="0" r="5080" b="4445"/>
+                  <wp:docPr id="961480814" name="Picture 1"/>
+                  <wp:cNvGraphicFramePr>
+                    <a:graphicFrameLocks xmlns:a="http://schemas.openxmlformats.org/drawingml/2006/main" noChangeAspect="1"/>
+                  </wp:cNvGraphicFramePr>
+                  <a:graphic xmlns:a="http://schemas.openxmlformats.org/drawingml/2006/main">
+                    <a:graphicData uri="http://schemas.openxmlformats.org/drawingml/2006/picture">
+                      <pic:pic xmlns:pic="http://schemas.openxmlformats.org/drawingml/2006/picture">
+                        <pic:nvPicPr>
+                          <pic:cNvPr id="961480814" name=""/>
+                          <pic:cNvPicPr/>
+                        </pic:nvPicPr>
+                        <pic:blipFill>
+                          <a:blip r:embed="rId40"/>
+                          <a:stretch>
+                            <a:fillRect/>
+                          </a:stretch>
+                        </pic:blipFill>
+                        <pic:spPr>
+                          <a:xfrm>
+                            <a:off x="0" y="0"/>
+                            <a:ext cx="745521" cy="650347"/>
+                          </a:xfrm>
+                          <a:prstGeom prst="rect">
+                            <a:avLst/>
+                          </a:prstGeom>
+                        </pic:spPr>
+                      </pic:pic>
+                    </a:graphicData>
+                  </a:graphic>
+                </wp:inline>
+              </w:drawing>
+            </w:r>
+          </w:p>
+        </w:tc>
+        <w:tc>
+          <w:tcPr>
+            <w:tcW w:w="1984" w:type="dxa"/>
+          </w:tcPr>
+          <w:p>
+            <w:r>
+              <w:t>Screws for motor wheel</w:t>
+            </w:r>
+          </w:p>
+        </w:tc>
+        <w:tc>
+          <w:tcPr>
+            <w:tcW w:w="763" w:type="dxa"/>
+          </w:tcPr>
+          <w:p>
+            <w:r>
+              <w:t xml:space="preserve">6 + </w:t>
+            </w:r>
+            <w:r>
+              <w:rPr>
+                <w:sz w:val="18"/>
+                <w:szCs w:val="18"/>
+              </w:rPr>
+              <w:t>spares</w:t>
+            </w:r>
+          </w:p>
+        </w:tc>
+      </w:tr>
+      <w:tr>
+        <w:tc>
+          <w:tcPr>
+            <w:tcW w:w="2122" w:type="dxa"/>
+          </w:tcPr>
+          <w:p>
+            <w:pPr>
+              <w:rPr>
+                <w:noProof/>
+              </w:rPr>
+            </w:pPr>
+            <w:r>
+              <w:rPr>
+                <w:noProof/>
+              </w:rPr>
+              <w:drawing>
+                <wp:inline distT="0" distB="0" distL="0" distR="0" wp14:anchorId="331DDD95" wp14:editId="1BCA5A7F">
+                  <wp:extent cx="1043940" cy="784860"/>
+                  <wp:effectExtent l="0" t="0" r="3810" b="0"/>
+                  <wp:docPr id="1279623726" name="Picture 3"/>
+                  <wp:cNvGraphicFramePr>
+                    <a:graphicFrameLocks xmlns:a="http://schemas.openxmlformats.org/drawingml/2006/main" noChangeAspect="1"/>
+                  </wp:cNvGraphicFramePr>
+                  <a:graphic xmlns:a="http://schemas.openxmlformats.org/drawingml/2006/main">
+                    <a:graphicData uri="http://schemas.openxmlformats.org/drawingml/2006/picture">
+                      <pic:pic xmlns:pic="http://schemas.openxmlformats.org/drawingml/2006/picture">
+                        <pic:nvPicPr>
+                          <pic:cNvPr id="0" name="Picture 3"/>
+                          <pic:cNvPicPr>
+                            <a:picLocks noChangeAspect="1" noChangeArrowheads="1"/>
+                          </pic:cNvPicPr>
+                        </pic:nvPicPr>
+                        <pic:blipFill>
+                          <a:blip r:embed="rId9" cstate="print">
+                            <a:extLst>
+                              <a:ext uri="{28A0092B-C50C-407E-A947-70E740481C1C}">
+                                <a14:useLocalDpi xmlns:a14="http://schemas.microsoft.com/office/drawing/2010/main" val="0"/>
+                              </a:ext>
+                            </a:extLst>
+                          </a:blip>
+                          <a:srcRect/>
+                          <a:stretch>
+                            <a:fillRect/>
+                          </a:stretch>
+                        </pic:blipFill>
+                        <pic:spPr bwMode="auto">
+                          <a:xfrm>
+                            <a:off x="0" y="0"/>
+                            <a:ext cx="1043940" cy="784860"/>
+                          </a:xfrm>
+                          <a:prstGeom prst="rect">
+                            <a:avLst/>
+                          </a:prstGeom>
+                          <a:noFill/>
+                          <a:ln>
+                            <a:noFill/>
+                          </a:ln>
+                        </pic:spPr>
+                      </pic:pic>
+                    </a:graphicData>
+                  </a:graphic>
+                </wp:inline>
+              </w:drawing>
+            </w:r>
+          </w:p>
+        </w:tc>
+        <w:tc>
+          <w:tcPr>
+            <w:tcW w:w="1984" w:type="dxa"/>
+          </w:tcPr>
+          <w:p>
+            <w:r>
+              <w:t>Edge Connector Board</w:t>
+            </w:r>
+          </w:p>
+          <w:p>
+            <w:r>
+              <w:t>(DF Robot Expansion Board)</w:t>
+            </w:r>
+          </w:p>
+        </w:tc>
+        <w:tc>
+          <w:tcPr>
+            <w:tcW w:w="763" w:type="dxa"/>
+          </w:tcPr>
+          <w:p>
+            <w:r>
+              <w:t>1</w:t>
+            </w:r>
+          </w:p>
+        </w:tc>
+      </w:tr>
+      <w:tr>
+        <w:tc>
+          <w:tcPr>
+            <w:tcW w:w="2122" w:type="dxa"/>
+          </w:tcPr>
+          <w:p>
+            <w:pPr>
+              <w:rPr>
+                <w:noProof/>
+              </w:rPr>
+            </w:pPr>
+            <w:r>
+              <w:rPr>
+                <w:noProof/>
+              </w:rPr>
+              <w:drawing>
+                <wp:inline distT="0" distB="0" distL="0" distR="0" wp14:anchorId="78FBFEA6" wp14:editId="766527DA">
+                  <wp:extent cx="914400" cy="687469"/>
+                  <wp:effectExtent l="0" t="0" r="0" b="0"/>
+                  <wp:docPr id="1151867282" name="Picture 5"/>
+                  <wp:cNvGraphicFramePr>
+                    <a:graphicFrameLocks xmlns:a="http://schemas.openxmlformats.org/drawingml/2006/main" noChangeAspect="1"/>
+                  </wp:cNvGraphicFramePr>
+                  <a:graphic xmlns:a="http://schemas.openxmlformats.org/drawingml/2006/main">
+                    <a:graphicData uri="http://schemas.openxmlformats.org/drawingml/2006/picture">
+                      <pic:pic xmlns:pic="http://schemas.openxmlformats.org/drawingml/2006/picture">
+                        <pic:nvPicPr>
+                          <pic:cNvPr id="0" name="Picture 5"/>
+                          <pic:cNvPicPr>
+                            <a:picLocks noChangeAspect="1" noChangeArrowheads="1"/>
+                          </pic:cNvPicPr>
+                        </pic:nvPicPr>
+                        <pic:blipFill>
+                          <a:blip r:embed="rId11" cstate="print">
+                            <a:extLst>
+                              <a:ext uri="{28A0092B-C50C-407E-A947-70E740481C1C}">
+                                <a14:useLocalDpi xmlns:a14="http://schemas.microsoft.com/office/drawing/2010/main" val="0"/>
+                              </a:ext>
+                            </a:extLst>
+                          </a:blip>
+                          <a:srcRect/>
+                          <a:stretch>
+                            <a:fillRect/>
+                          </a:stretch>
+                        </pic:blipFill>
+                        <pic:spPr bwMode="auto">
+                          <a:xfrm>
+                            <a:off x="0" y="0"/>
+                            <a:ext cx="921609" cy="692889"/>
+                          </a:xfrm>
+                          <a:prstGeom prst="rect">
+                            <a:avLst/>
+                          </a:prstGeom>
+                          <a:noFill/>
+                          <a:ln>
+                            <a:noFill/>
+                          </a:ln>
+                        </pic:spPr>
+                      </pic:pic>
+                    </a:graphicData>
+                  </a:graphic>
+                </wp:inline>
+              </w:drawing>
+            </w:r>
+          </w:p>
+        </w:tc>
+        <w:tc>
+          <w:tcPr>
+            <w:tcW w:w="1984" w:type="dxa"/>
+          </w:tcPr>
+          <w:p>
+            <w:r>
+              <w:t>2AAA Battery Box</w:t>
+            </w:r>
+          </w:p>
+        </w:tc>
+        <w:tc>
+          <w:tcPr>
+            <w:tcW w:w="763" w:type="dxa"/>
+          </w:tcPr>
+          <w:p>
+            <w:r>
+              <w:t>1</w:t>
+            </w:r>
+          </w:p>
+        </w:tc>
+      </w:tr>
+      <w:tr>
+        <w:tc>
+          <w:tcPr>
+            <w:tcW w:w="2122" w:type="dxa"/>
+          </w:tcPr>
+          <w:p>
+            <w:pPr>
+              <w:rPr>
+                <w:noProof/>
+              </w:rPr>
+            </w:pPr>
+            <w:r>
+              <w:rPr>
+                <w:noProof/>
+              </w:rPr>
+              <w:drawing>
+                <wp:inline distT="0" distB="0" distL="0" distR="0" wp14:anchorId="463EF72D" wp14:editId="3AB66103">
+                  <wp:extent cx="876300" cy="579320"/>
+                  <wp:effectExtent l="0" t="0" r="0" b="0"/>
+                  <wp:docPr id="1553041288" name="Picture 1"/>
+                  <wp:cNvGraphicFramePr>
+                    <a:graphicFrameLocks xmlns:a="http://schemas.openxmlformats.org/drawingml/2006/main" noChangeAspect="1"/>
+                  </wp:cNvGraphicFramePr>
+                  <a:graphic xmlns:a="http://schemas.openxmlformats.org/drawingml/2006/main">
+                    <a:graphicData uri="http://schemas.openxmlformats.org/drawingml/2006/picture">
+                      <pic:pic xmlns:pic="http://schemas.openxmlformats.org/drawingml/2006/picture">
+                        <pic:nvPicPr>
+                          <pic:cNvPr id="1553041288" name=""/>
+                          <pic:cNvPicPr/>
+                        </pic:nvPicPr>
+                        <pic:blipFill>
+                          <a:blip r:embed="rId41"/>
+                          <a:stretch>
+                            <a:fillRect/>
+                          </a:stretch>
+                        </pic:blipFill>
+                        <pic:spPr>
+                          <a:xfrm>
+                            <a:off x="0" y="0"/>
+                            <a:ext cx="885078" cy="585123"/>
+                          </a:xfrm>
+                          <a:prstGeom prst="rect">
+                            <a:avLst/>
+                          </a:prstGeom>
+                        </pic:spPr>
+                      </pic:pic>
+                    </a:graphicData>
+                  </a:graphic>
+                </wp:inline>
+              </w:drawing>
+            </w:r>
+          </w:p>
+        </w:tc>
+        <w:tc>
+          <w:tcPr>
+            <w:tcW w:w="1984" w:type="dxa"/>
+          </w:tcPr>
+          <w:p>
+            <w:r>
+              <w:rPr>
+                <w:noProof/>
+              </w:rPr>
+              <w:t>Microswitch</w:t>
+            </w:r>
+          </w:p>
+        </w:tc>
+        <w:tc>
+          <w:tcPr>
+            <w:tcW w:w="763" w:type="dxa"/>
+          </w:tcPr>
+          <w:p>
+            <w:r>
+              <w:t>6</w:t>
+            </w:r>
+          </w:p>
+        </w:tc>
+      </w:tr>
+      <w:tr>
+        <w:tc>
+          <w:tcPr>
+            <w:tcW w:w="2122" w:type="dxa"/>
+          </w:tcPr>
+          <w:p>
+            <w:pPr>
+              <w:rPr>
+                <w:noProof/>
+              </w:rPr>
+            </w:pPr>
+            <w:r>
+              <w:rPr>
+                <w:noProof/>
+              </w:rPr>
+              <w:drawing>
+                <wp:inline distT="0" distB="0" distL="0" distR="0" wp14:anchorId="6B7B4E98" wp14:editId="31D71948">
+                  <wp:extent cx="876300" cy="697337"/>
+                  <wp:effectExtent l="0" t="0" r="0" b="7620"/>
+                  <wp:docPr id="1656694916" name="Picture 1"/>
+                  <wp:cNvGraphicFramePr>
+                    <a:graphicFrameLocks xmlns:a="http://schemas.openxmlformats.org/drawingml/2006/main" noChangeAspect="1"/>
+                  </wp:cNvGraphicFramePr>
+                  <a:graphic xmlns:a="http://schemas.openxmlformats.org/drawingml/2006/main">
+                    <a:graphicData uri="http://schemas.openxmlformats.org/drawingml/2006/picture">
+                      <pic:pic xmlns:pic="http://schemas.openxmlformats.org/drawingml/2006/picture">
+                        <pic:nvPicPr>
+                          <pic:cNvPr id="1656694916" name=""/>
+                          <pic:cNvPicPr/>
+                        </pic:nvPicPr>
+                        <pic:blipFill>
+                          <a:blip r:embed="rId42"/>
+                          <a:stretch>
+                            <a:fillRect/>
+                          </a:stretch>
+                        </pic:blipFill>
+                        <pic:spPr>
+                          <a:xfrm>
+                            <a:off x="0" y="0"/>
+                            <a:ext cx="885682" cy="704803"/>
+                          </a:xfrm>
+                          <a:prstGeom prst="rect">
+                            <a:avLst/>
+                          </a:prstGeom>
+                        </pic:spPr>
+                      </pic:pic>
+                    </a:graphicData>
+                  </a:graphic>
+                </wp:inline>
+              </w:drawing>
+            </w:r>
+          </w:p>
+        </w:tc>
+        <w:tc>
+          <w:tcPr>
+            <w:tcW w:w="1984" w:type="dxa"/>
+          </w:tcPr>
+          <w:p>
+            <w:r>
+              <w:rPr>
+                <w:noProof/>
+              </w:rPr>
+              <w:t>LED</w:t>
+            </w:r>
+          </w:p>
+        </w:tc>
+        <w:tc>
+          <w:tcPr>
+            <w:tcW w:w="763" w:type="dxa"/>
+          </w:tcPr>
+          <w:p>
+            <w:r>
+              <w:t>6</w:t>
+            </w:r>
+          </w:p>
+        </w:tc>
+      </w:tr>
+      <w:tr>
+        <w:tc>
+          <w:tcPr>
+            <w:tcW w:w="2122" w:type="dxa"/>
+          </w:tcPr>
+          <w:p>
+            <w:pPr>
+              <w:rPr>
+                <w:noProof/>
+              </w:rPr>
+            </w:pPr>
+            <w:r>
+              <w:rPr>
+                <w:noProof/>
+              </w:rPr>
+              <w:drawing>
+                <wp:inline distT="0" distB="0" distL="0" distR="0" wp14:anchorId="738EC610" wp14:editId="5E151540">
+                  <wp:extent cx="1066800" cy="503736"/>
+                  <wp:effectExtent l="0" t="0" r="0" b="0"/>
+                  <wp:docPr id="476567399" name="Picture 1"/>
+                  <wp:cNvGraphicFramePr>
+                    <a:graphicFrameLocks xmlns:a="http://schemas.openxmlformats.org/drawingml/2006/main" noChangeAspect="1"/>
+                  </wp:cNvGraphicFramePr>
+                  <a:graphic xmlns:a="http://schemas.openxmlformats.org/drawingml/2006/main">
+                    <a:graphicData uri="http://schemas.openxmlformats.org/drawingml/2006/picture">
+                      <pic:pic xmlns:pic="http://schemas.openxmlformats.org/drawingml/2006/picture">
+                        <pic:nvPicPr>
+                          <pic:cNvPr id="476567399" name=""/>
+                          <pic:cNvPicPr/>
+                        </pic:nvPicPr>
+                        <pic:blipFill>
+                          <a:blip r:embed="rId43"/>
+                          <a:stretch>
+                            <a:fillRect/>
+                          </a:stretch>
+                        </pic:blipFill>
+                        <pic:spPr>
+                          <a:xfrm>
+                            <a:off x="0" y="0"/>
+                            <a:ext cx="1071077" cy="505756"/>
+                          </a:xfrm>
+                          <a:prstGeom prst="rect">
+                            <a:avLst/>
+                          </a:prstGeom>
+                        </pic:spPr>
+                      </pic:pic>
+                    </a:graphicData>
+                  </a:graphic>
+                </wp:inline>
+              </w:drawing>
+            </w:r>
+          </w:p>
+        </w:tc>
+        <w:tc>
+          <w:tcPr>
+            <w:tcW w:w="1984" w:type="dxa"/>
+          </w:tcPr>
+          <w:p>
+            <w:pPr>
+              <w:rPr>
+                <w:noProof/>
+              </w:rPr>
+            </w:pPr>
+            <w:r>
+              <w:rPr>
+                <w:noProof/>
+              </w:rPr>
+              <w:t>GS wires – Green/Black (digital)</w:t>
+            </w:r>
+          </w:p>
+        </w:tc>
+        <w:tc>
+          <w:tcPr>
+            <w:tcW w:w="763" w:type="dxa"/>
+          </w:tcPr>
+          <w:p>
+            <w:r>
+              <w:t>12</w:t>
+            </w:r>
+          </w:p>
+        </w:tc>
+      </w:tr>
+      <w:tr>
+        <w:tc>
+          <w:tcPr>
+            <w:tcW w:w="2122" w:type="dxa"/>
+          </w:tcPr>
+          <w:p>
+            <w:pPr>
+              <w:rPr>
+                <w:noProof/>
+              </w:rPr>
+            </w:pPr>
+            <w:r>
+              <w:rPr>
+                <w:noProof/>
+              </w:rPr>
+              <w:drawing>
+                <wp:inline distT="0" distB="0" distL="0" distR="0" wp14:anchorId="0CB75DCA" wp14:editId="7195D3B0">
+                  <wp:extent cx="754380" cy="567162"/>
+                  <wp:effectExtent l="0" t="0" r="7620" b="4445"/>
+                  <wp:docPr id="1759763668" name="Picture 25" descr="A small blue device with two round holes&#10;&#10;Description automatically generated"/>
+                  <wp:cNvGraphicFramePr>
+                    <a:graphicFrameLocks xmlns:a="http://schemas.openxmlformats.org/drawingml/2006/main" noChangeAspect="1"/>
+                  </wp:cNvGraphicFramePr>
+                  <a:graphic xmlns:a="http://schemas.openxmlformats.org/drawingml/2006/main">
+                    <a:graphicData uri="http://schemas.openxmlformats.org/drawingml/2006/picture">
+                      <pic:pic xmlns:pic="http://schemas.openxmlformats.org/drawingml/2006/picture">
+                        <pic:nvPicPr>
+                          <pic:cNvPr id="1584506791" name="Picture 25" descr="A small blue device with two round holes&#10;&#10;Description automatically generated"/>
+                          <pic:cNvPicPr>
+                            <a:picLocks noChangeAspect="1" noChangeArrowheads="1"/>
+                          </pic:cNvPicPr>
+                        </pic:nvPicPr>
+                        <pic:blipFill>
+                          <a:blip r:embed="rId27" cstate="print">
+                            <a:extLst>
+                              <a:ext uri="{28A0092B-C50C-407E-A947-70E740481C1C}">
+                                <a14:useLocalDpi xmlns:a14="http://schemas.microsoft.com/office/drawing/2010/main" val="0"/>
+                              </a:ext>
+                            </a:extLst>
+                          </a:blip>
+                          <a:srcRect/>
+                          <a:stretch>
+                            <a:fillRect/>
+                          </a:stretch>
+                        </pic:blipFill>
+                        <pic:spPr bwMode="auto">
+                          <a:xfrm>
+                            <a:off x="0" y="0"/>
+                            <a:ext cx="759340" cy="570891"/>
+                          </a:xfrm>
+                          <a:prstGeom prst="rect">
+                            <a:avLst/>
+                          </a:prstGeom>
+                          <a:noFill/>
+                          <a:ln>
+                            <a:noFill/>
+                          </a:ln>
+                        </pic:spPr>
+                      </pic:pic>
+                    </a:graphicData>
+                  </a:graphic>
+                </wp:inline>
+              </w:drawing>
+            </w:r>
+          </w:p>
+        </w:tc>
+        <w:tc>
+          <w:tcPr>
+            <w:tcW w:w="1984" w:type="dxa"/>
+          </w:tcPr>
+          <w:p>
+            <w:pPr>
+              <w:rPr>
+                <w:noProof/>
+              </w:rPr>
+            </w:pPr>
+            <w:r>
+              <w:rPr>
+                <w:noProof/>
+              </w:rPr>
+              <w:t>Ultrasonic sensor</w:t>
+            </w:r>
+          </w:p>
+        </w:tc>
+        <w:tc>
+          <w:tcPr>
+            <w:tcW w:w="763" w:type="dxa"/>
+          </w:tcPr>
+          <w:p>
+            <w:r>
+              <w:t>6</w:t>
+            </w:r>
+          </w:p>
+        </w:tc>
+      </w:tr>
+      <w:tr>
+        <w:tc>
+          <w:tcPr>
+            <w:tcW w:w="2122" w:type="dxa"/>
+          </w:tcPr>
+          <w:p>
+            <w:pPr>
+              <w:rPr>
+                <w:noProof/>
+              </w:rPr>
+            </w:pPr>
+            <w:r>
+              <w:rPr>
+                <w:noProof/>
+              </w:rPr>
+              <w:drawing>
+                <wp:inline distT="0" distB="0" distL="0" distR="0" wp14:anchorId="609E0AD8" wp14:editId="688D443B">
+                  <wp:extent cx="844550" cy="565840"/>
+                  <wp:effectExtent l="0" t="0" r="0" b="5715"/>
+                  <wp:docPr id="903071137" name="Picture 1"/>
+                  <wp:cNvGraphicFramePr>
+                    <a:graphicFrameLocks xmlns:a="http://schemas.openxmlformats.org/drawingml/2006/main" noChangeAspect="1"/>
+                  </wp:cNvGraphicFramePr>
+                  <a:graphic xmlns:a="http://schemas.openxmlformats.org/drawingml/2006/main">
+                    <a:graphicData uri="http://schemas.openxmlformats.org/drawingml/2006/picture">
+                      <pic:pic xmlns:pic="http://schemas.openxmlformats.org/drawingml/2006/picture">
+                        <pic:nvPicPr>
+                          <pic:cNvPr id="903071137" name=""/>
+                          <pic:cNvPicPr/>
+                        </pic:nvPicPr>
+                        <pic:blipFill>
+                          <a:blip r:embed="rId44"/>
+                          <a:stretch>
+                            <a:fillRect/>
+                          </a:stretch>
+                        </pic:blipFill>
+                        <pic:spPr>
+                          <a:xfrm>
+                            <a:off x="0" y="0"/>
+                            <a:ext cx="851984" cy="570820"/>
+                          </a:xfrm>
+                          <a:prstGeom prst="rect">
+                            <a:avLst/>
+                          </a:prstGeom>
+                        </pic:spPr>
+                      </pic:pic>
+                    </a:graphicData>
+                  </a:graphic>
+                </wp:inline>
+              </w:drawing>
+            </w:r>
+          </w:p>
+        </w:tc>
+        <w:tc>
+          <w:tcPr>
+            <w:tcW w:w="1984" w:type="dxa"/>
+          </w:tcPr>
+          <w:p>
+            <w:pPr>
+              <w:rPr>
+                <w:noProof/>
+              </w:rPr>
+            </w:pPr>
+            <w:r>
+              <w:rPr>
+                <w:noProof/>
+              </w:rPr>
+              <w:t>Ultrasonic cable (black-brown-white-red)</w:t>
+            </w:r>
+          </w:p>
+        </w:tc>
+        <w:tc>
+          <w:tcPr>
+            <w:tcW w:w="763" w:type="dxa"/>
+          </w:tcPr>
+          <w:p>
+            <w:r>
+              <w:t>6</w:t>
+            </w:r>
+          </w:p>
+        </w:tc>
+      </w:tr>
+      <w:tr>
+        <w:tc>
+          <w:tcPr>
+            <w:tcW w:w="2122" w:type="dxa"/>
+          </w:tcPr>
+          <w:p>
+            <w:pPr>
+              <w:rPr>
+                <w:noProof/>
+              </w:rPr>
+            </w:pPr>
+            <w:r>
+              <w:rPr>
+                <w:noProof/>
+              </w:rPr>
+              <w:drawing>
+                <wp:inline distT="0" distB="0" distL="0" distR="0" wp14:anchorId="76F76405" wp14:editId="3641C65D">
+                  <wp:extent cx="906780" cy="502029"/>
+                  <wp:effectExtent l="0" t="0" r="7620" b="0"/>
+                  <wp:docPr id="987477866" name="Picture 1"/>
+                  <wp:cNvGraphicFramePr>
+                    <a:graphicFrameLocks xmlns:a="http://schemas.openxmlformats.org/drawingml/2006/main" noChangeAspect="1"/>
+                  </wp:cNvGraphicFramePr>
+                  <a:graphic xmlns:a="http://schemas.openxmlformats.org/drawingml/2006/main">
+                    <a:graphicData uri="http://schemas.openxmlformats.org/drawingml/2006/picture">
+                      <pic:pic xmlns:pic="http://schemas.openxmlformats.org/drawingml/2006/picture">
+                        <pic:nvPicPr>
+                          <pic:cNvPr id="987477866" name=""/>
+                          <pic:cNvPicPr/>
+                        </pic:nvPicPr>
+                        <pic:blipFill>
+                          <a:blip r:embed="rId45"/>
+                          <a:stretch>
+                            <a:fillRect/>
+                          </a:stretch>
+                        </pic:blipFill>
+                        <pic:spPr>
+                          <a:xfrm>
+                            <a:off x="0" y="0"/>
+                            <a:ext cx="918229" cy="508368"/>
+                          </a:xfrm>
+                          <a:prstGeom prst="rect">
+                            <a:avLst/>
+                          </a:prstGeom>
+                        </pic:spPr>
+                      </pic:pic>
+                    </a:graphicData>
+                  </a:graphic>
+                </wp:inline>
+              </w:drawing>
+            </w:r>
+          </w:p>
+        </w:tc>
+        <w:tc>
+          <w:tcPr>
+            <w:tcW w:w="1984" w:type="dxa"/>
+          </w:tcPr>
+          <w:p>
+            <w:r>
+              <w:rPr>
+                <w:noProof/>
+              </w:rPr>
+              <w:t xml:space="preserve">Break-beam sensor </w:t>
+            </w:r>
+            <w:r>
+              <w:rPr>
+                <w:noProof/>
+                <w:sz w:val="18"/>
+                <w:szCs w:val="18"/>
+              </w:rPr>
+              <w:t>( 2 parts per sensor: one has red-black cables, one has red-black-white cables)</w:t>
+            </w:r>
+          </w:p>
+        </w:tc>
+        <w:tc>
+          <w:tcPr>
+            <w:tcW w:w="763" w:type="dxa"/>
+          </w:tcPr>
+          <w:p>
+            <w:r>
+              <w:t>2 pairs</w:t>
+            </w:r>
+          </w:p>
+        </w:tc>
+      </w:tr>
+      <w:tr>
+        <w:tc>
+          <w:tcPr>
+            <w:tcW w:w="2122" w:type="dxa"/>
+          </w:tcPr>
+          <w:p>
+            <w:pPr>
+              <w:rPr>
+                <w:noProof/>
+              </w:rPr>
+            </w:pPr>
+            <w:r>
+              <w:rPr>
+                <w:noProof/>
+              </w:rPr>
+              <w:drawing>
+                <wp:inline distT="0" distB="0" distL="0" distR="0" wp14:anchorId="0FE197DF" wp14:editId="5C8C0CD1">
+                  <wp:extent cx="1210310" cy="581660"/>
+                  <wp:effectExtent l="0" t="0" r="8890" b="8890"/>
+                  <wp:docPr id="705924985" name="Picture 1"/>
+                  <wp:cNvGraphicFramePr>
+                    <a:graphicFrameLocks xmlns:a="http://schemas.openxmlformats.org/drawingml/2006/main" noChangeAspect="1"/>
+                  </wp:cNvGraphicFramePr>
+                  <a:graphic xmlns:a="http://schemas.openxmlformats.org/drawingml/2006/main">
+                    <a:graphicData uri="http://schemas.openxmlformats.org/drawingml/2006/picture">
+                      <pic:pic xmlns:pic="http://schemas.openxmlformats.org/drawingml/2006/picture">
+                        <pic:nvPicPr>
+                          <pic:cNvPr id="705924985" name=""/>
+                          <pic:cNvPicPr/>
+                        </pic:nvPicPr>
+                        <pic:blipFill>
+                          <a:blip r:embed="rId46"/>
+                          <a:stretch>
+                            <a:fillRect/>
+                          </a:stretch>
+                        </pic:blipFill>
+                        <pic:spPr>
+                          <a:xfrm>
+                            <a:off x="0" y="0"/>
+                            <a:ext cx="1210310" cy="581660"/>
+                          </a:xfrm>
+                          <a:prstGeom prst="rect">
+                            <a:avLst/>
+                          </a:prstGeom>
+                        </pic:spPr>
+                      </pic:pic>
+                    </a:graphicData>
+                  </a:graphic>
+                </wp:inline>
+              </w:drawing>
+            </w:r>
+          </w:p>
+        </w:tc>
+        <w:tc>
+          <w:tcPr>
+            <w:tcW w:w="1984" w:type="dxa"/>
+          </w:tcPr>
+          <w:p>
+            <w:pPr>
+              <w:rPr>
+                <w:noProof/>
+              </w:rPr>
+            </w:pPr>
+            <w:r>
+              <w:rPr>
+                <w:noProof/>
+              </w:rPr>
+              <w:t>Lego connector</w:t>
+            </w:r>
+            <w:r>
+              <w:rPr>
+                <w:noProof/>
+              </w:rPr>
+              <w:t>s</w:t>
+            </w:r>
+            <w:r>
+              <w:rPr>
+                <w:noProof/>
+              </w:rPr>
+              <w:t xml:space="preserve"> for break-beam sensors</w:t>
+            </w:r>
+          </w:p>
+        </w:tc>
+        <w:tc>
+          <w:tcPr>
+            <w:tcW w:w="763" w:type="dxa"/>
+          </w:tcPr>
+          <w:p>
+            <w:r>
+              <w:t>2</w:t>
+            </w:r>
+          </w:p>
+        </w:tc>
+      </w:tr>
+      <w:tr>
+        <w:tc>
+          <w:tcPr>
+            <w:tcW w:w="2122" w:type="dxa"/>
+          </w:tcPr>
+          <w:p>
+            <w:pPr>
+              <w:rPr>
+                <w:noProof/>
+              </w:rPr>
+            </w:pPr>
+            <w:r>
+              <w:rPr>
+                <w:noProof/>
+              </w:rPr>
+              <w:drawing>
+                <wp:inline distT="0" distB="0" distL="0" distR="0" wp14:anchorId="217BB4F9" wp14:editId="71FDD193">
+                  <wp:extent cx="1074420" cy="541755"/>
+                  <wp:effectExtent l="0" t="0" r="0" b="0"/>
+                  <wp:docPr id="502149830" name="Picture 1"/>
+                  <wp:cNvGraphicFramePr>
+                    <a:graphicFrameLocks xmlns:a="http://schemas.openxmlformats.org/drawingml/2006/main" noChangeAspect="1"/>
+                  </wp:cNvGraphicFramePr>
+                  <a:graphic xmlns:a="http://schemas.openxmlformats.org/drawingml/2006/main">
+                    <a:graphicData uri="http://schemas.openxmlformats.org/drawingml/2006/picture">
+                      <pic:pic xmlns:pic="http://schemas.openxmlformats.org/drawingml/2006/picture">
+                        <pic:nvPicPr>
+                          <pic:cNvPr id="502149830" name=""/>
+                          <pic:cNvPicPr/>
+                        </pic:nvPicPr>
+                        <pic:blipFill>
+                          <a:blip r:embed="rId47"/>
+                          <a:stretch>
+                            <a:fillRect/>
+                          </a:stretch>
+                        </pic:blipFill>
+                        <pic:spPr>
+                          <a:xfrm>
+                            <a:off x="0" y="0"/>
+                            <a:ext cx="1093086" cy="551167"/>
+                          </a:xfrm>
+                          <a:prstGeom prst="rect">
+                            <a:avLst/>
+                          </a:prstGeom>
+                        </pic:spPr>
+                      </pic:pic>
+                    </a:graphicData>
+                  </a:graphic>
+                </wp:inline>
+              </w:drawing>
+            </w:r>
+          </w:p>
+        </w:tc>
+        <w:tc>
+          <w:tcPr>
+            <w:tcW w:w="1984" w:type="dxa"/>
+          </w:tcPr>
+          <w:p>
+            <w:pPr>
+              <w:rPr>
+                <w:noProof/>
+              </w:rPr>
+            </w:pPr>
+            <w:r>
+              <w:rPr>
+                <w:noProof/>
+              </w:rPr>
+              <w:t>Tracks set</w:t>
+            </w:r>
+          </w:p>
+        </w:tc>
+        <w:tc>
+          <w:tcPr>
+            <w:tcW w:w="763" w:type="dxa"/>
+          </w:tcPr>
+          <w:p>
+            <w:r>
+              <w:t>1</w:t>
+            </w:r>
+          </w:p>
+        </w:tc>
+      </w:tr>
+      <w:tr>
+        <w:tc>
+          <w:tcPr>
+            <w:tcW w:w="2122" w:type="dxa"/>
+          </w:tcPr>
+          <w:p>
+            <w:pPr>
+              <w:rPr>
+                <w:noProof/>
+              </w:rPr>
+            </w:pPr>
+            <w:r>
+              <w:rPr>
+                <w:noProof/>
+              </w:rPr>
+              <w:drawing>
+                <wp:inline distT="0" distB="0" distL="0" distR="0" wp14:anchorId="416EE545" wp14:editId="13115A65">
+                  <wp:extent cx="1110996" cy="297180"/>
+                  <wp:effectExtent l="0" t="0" r="0" b="7620"/>
+                  <wp:docPr id="1901815742" name="Picture 1"/>
+                  <wp:cNvGraphicFramePr>
+                    <a:graphicFrameLocks xmlns:a="http://schemas.openxmlformats.org/drawingml/2006/main" noChangeAspect="1"/>
+                  </wp:cNvGraphicFramePr>
+                  <a:graphic xmlns:a="http://schemas.openxmlformats.org/drawingml/2006/main">
+                    <a:graphicData uri="http://schemas.openxmlformats.org/drawingml/2006/picture">
+                      <pic:pic xmlns:pic="http://schemas.openxmlformats.org/drawingml/2006/picture">
+                        <pic:nvPicPr>
+                          <pic:cNvPr id="1901815742" name=""/>
+                          <pic:cNvPicPr/>
+                        </pic:nvPicPr>
+                        <pic:blipFill>
+                          <a:blip r:embed="rId48"/>
+                          <a:stretch>
+                            <a:fillRect/>
+                          </a:stretch>
+                        </pic:blipFill>
+                        <pic:spPr>
+                          <a:xfrm>
+                            <a:off x="0" y="0"/>
+                            <a:ext cx="1132879" cy="303033"/>
+                          </a:xfrm>
+                          <a:prstGeom prst="rect">
+                            <a:avLst/>
+                          </a:prstGeom>
+                        </pic:spPr>
+                      </pic:pic>
+                    </a:graphicData>
+                  </a:graphic>
+                </wp:inline>
+              </w:drawing>
+            </w:r>
+          </w:p>
+        </w:tc>
+        <w:tc>
+          <w:tcPr>
+            <w:tcW w:w="1984" w:type="dxa"/>
+          </w:tcPr>
+          <w:p>
+            <w:pPr>
+              <w:rPr>
+                <w:noProof/>
+              </w:rPr>
+            </w:pPr>
+            <w:r>
+              <w:rPr>
+                <w:noProof/>
+              </w:rPr>
+              <w:t>Screwdrivers – Phillips size 0</w:t>
+            </w:r>
+          </w:p>
+        </w:tc>
+        <w:tc>
+          <w:tcPr>
+            <w:tcW w:w="763" w:type="dxa"/>
+          </w:tcPr>
+          <w:p>
+            <w:r>
+              <w:t>6</w:t>
+            </w:r>
+          </w:p>
+        </w:tc>
+      </w:tr>
+      <w:tr>
+        <w:tc>
+          <w:tcPr>
+            <w:tcW w:w="2122" w:type="dxa"/>
+          </w:tcPr>
+          <w:p>
+            <w:pPr>
+              <w:rPr>
+                <w:noProof/>
+              </w:rPr>
+            </w:pPr>
+            <w:r>
+              <w:rPr>
+                <w:noProof/>
+              </w:rPr>
+              <w:drawing>
+                <wp:inline distT="0" distB="0" distL="0" distR="0" wp14:anchorId="532D8177" wp14:editId="7E0872C4">
+                  <wp:extent cx="844553" cy="464820"/>
+                  <wp:effectExtent l="0" t="0" r="0" b="0"/>
+                  <wp:docPr id="1335230005" name="Picture 1"/>
+                  <wp:cNvGraphicFramePr>
+                    <a:graphicFrameLocks xmlns:a="http://schemas.openxmlformats.org/drawingml/2006/main" noChangeAspect="1"/>
+                  </wp:cNvGraphicFramePr>
+                  <a:graphic xmlns:a="http://schemas.openxmlformats.org/drawingml/2006/main">
+                    <a:graphicData uri="http://schemas.openxmlformats.org/drawingml/2006/picture">
+                      <pic:pic xmlns:pic="http://schemas.openxmlformats.org/drawingml/2006/picture">
+                        <pic:nvPicPr>
+                          <pic:cNvPr id="1335230005" name=""/>
+                          <pic:cNvPicPr/>
+                        </pic:nvPicPr>
+                        <pic:blipFill>
+                          <a:blip r:embed="rId49"/>
+                          <a:stretch>
+                            <a:fillRect/>
+                          </a:stretch>
+                        </pic:blipFill>
+                        <pic:spPr>
+                          <a:xfrm>
+                            <a:off x="0" y="0"/>
+                            <a:ext cx="855953" cy="471094"/>
+                          </a:xfrm>
+                          <a:prstGeom prst="rect">
+                            <a:avLst/>
+                          </a:prstGeom>
+                        </pic:spPr>
+                      </pic:pic>
+                    </a:graphicData>
+                  </a:graphic>
+                </wp:inline>
+              </w:drawing>
+            </w:r>
+          </w:p>
+        </w:tc>
+        <w:tc>
+          <w:tcPr>
+            <w:tcW w:w="1984" w:type="dxa"/>
+          </w:tcPr>
+          <w:p>
+            <w:pPr>
+              <w:rPr>
+                <w:noProof/>
+              </w:rPr>
+            </w:pPr>
+            <w:r>
+              <w:rPr>
+                <w:noProof/>
+              </w:rPr>
+              <w:t>Blue tak</w:t>
+            </w:r>
+          </w:p>
+        </w:tc>
+        <w:tc>
+          <w:tcPr>
+            <w:tcW w:w="763" w:type="dxa"/>
+          </w:tcPr>
+          <w:p/>
+        </w:tc>
+      </w:tr>
+      <w:tr>
+        <w:tc>
+          <w:tcPr>
+            <w:tcW w:w="2122" w:type="dxa"/>
+          </w:tcPr>
+          <w:p>
+            <w:pPr>
+              <w:rPr>
+                <w:noProof/>
+              </w:rPr>
+            </w:pPr>
+            <w:r>
+              <w:rPr>
+                <w:noProof/>
+              </w:rPr>
+              <w:drawing>
+                <wp:inline distT="0" distB="0" distL="0" distR="0" wp14:anchorId="62DE2A10" wp14:editId="61AB2949">
+                  <wp:extent cx="594360" cy="542353"/>
+                  <wp:effectExtent l="0" t="0" r="0" b="0"/>
+                  <wp:docPr id="4355550" name="Picture 1"/>
+                  <wp:cNvGraphicFramePr>
+                    <a:graphicFrameLocks xmlns:a="http://schemas.openxmlformats.org/drawingml/2006/main" noChangeAspect="1"/>
+                  </wp:cNvGraphicFramePr>
+                  <a:graphic xmlns:a="http://schemas.openxmlformats.org/drawingml/2006/main">
+                    <a:graphicData uri="http://schemas.openxmlformats.org/drawingml/2006/picture">
+                      <pic:pic xmlns:pic="http://schemas.openxmlformats.org/drawingml/2006/picture">
+                        <pic:nvPicPr>
+                          <pic:cNvPr id="4355550" name=""/>
+                          <pic:cNvPicPr/>
+                        </pic:nvPicPr>
+                        <pic:blipFill>
+                          <a:blip r:embed="rId50"/>
+                          <a:stretch>
+                            <a:fillRect/>
+                          </a:stretch>
+                        </pic:blipFill>
+                        <pic:spPr>
+                          <a:xfrm>
+                            <a:off x="0" y="0"/>
+                            <a:ext cx="601926" cy="549257"/>
+                          </a:xfrm>
+                          <a:prstGeom prst="rect">
+                            <a:avLst/>
+                          </a:prstGeom>
+                        </pic:spPr>
+                      </pic:pic>
+                    </a:graphicData>
+                  </a:graphic>
+                </wp:inline>
+              </w:drawing>
+            </w:r>
+          </w:p>
+        </w:tc>
+        <w:tc>
+          <w:tcPr>
+            <w:tcW w:w="1984" w:type="dxa"/>
+          </w:tcPr>
+          <w:p>
+            <w:pPr>
+              <w:rPr>
+                <w:noProof/>
+              </w:rPr>
+            </w:pPr>
+            <w:r>
+              <w:rPr>
+                <w:noProof/>
+              </w:rPr>
+              <w:t>Masking tape</w:t>
+            </w:r>
+          </w:p>
+        </w:tc>
+        <w:tc>
+          <w:tcPr>
+            <w:tcW w:w="763" w:type="dxa"/>
+          </w:tcPr>
+          <w:p/>
+        </w:tc>
+      </w:tr>
+    </w:tbl>
+    <w:p>
+      <w:pPr>
+        <w:sectPr>
+          <w:type w:val="continuous"/>
+          <w:pgSz w:w="11906" w:h="16838"/>
+          <w:pgMar w:top="720" w:right="720" w:bottom="720" w:left="720" w:header="708" w:footer="708" w:gutter="0"/>
+          <w:cols w:num="2" w:space="708"/>
+          <w:docGrid w:linePitch="360"/>
+        </w:sectPr>
+      </w:pPr>
+    </w:p>
     <w:p/>
     <w:sectPr>
+      <w:type w:val="continuous"/>
       <w:pgSz w:w="11906" w:h="16838"/>
       <w:pgMar w:top="720" w:right="720" w:bottom="720" w:left="720" w:header="708" w:footer="708" w:gutter="0"/>
       <w:cols w:space="708"/>

</xml_diff>